<commit_message>
dropdown, populate, findandreplace and input working
</commit_message>
<xml_diff>
--- a/WordTestAddIn/bin/Debug/Document1.docx
+++ b/WordTestAddIn/bin/Debug/Document1.docx
@@ -704,13 +704,13 @@
 <file path=word/webextensions/taskpanes.xml><?xml version="1.0" encoding="utf-8"?>
 <wetp:taskpanes xmlns:r="http://schemas.openxmlformats.org/officeDocument/2006/relationships" xmlns:wetp="http://schemas.microsoft.com/office/webextensions/taskpanes/2010/11">
   <wetp:taskpane dockstate="" visibility="1" width="350" row="1">
-    <wetp:webextensionref xmlns:r="http://schemas.openxmlformats.org/officeDocument/2006/relationships" r:id="R73319d7543674cba"/>
+    <wetp:webextensionref xmlns:r="http://schemas.openxmlformats.org/officeDocument/2006/relationships" r:id="R72dbec8a86384cad"/>
   </wetp:taskpane>
 </wetp:taskpanes>
 </file>
 
 <file path=word/webextensions/webextension.xml><?xml version="1.0" encoding="utf-8"?>
-<we:webextension xmlns:r="http://schemas.openxmlformats.org/officeDocument/2006/relationships" xmlns:we="http://schemas.microsoft.com/office/webextensions/webextension/2010/11" id="{ea43c1c4-a776-4daa-81e1-bf3df690d188}">
+<we:webextension xmlns:r="http://schemas.openxmlformats.org/officeDocument/2006/relationships" xmlns:we="http://schemas.microsoft.com/office/webextensions/webextension/2010/11" id="{78e5e542-8a59-4d57-aabf-0579e3ded254}">
   <we:reference id="934232fa-6f6f-4f06-949f-b1a11dc76e81" version="1.0.0.0" store="developer" storeType="Registry"/>
   <we:alternateReferences/>
   <we:properties/>

</xml_diff>